<commit_message>
Uge 11 næsten alle opgaver
</commit_message>
<xml_diff>
--- a/EksamensprojektItADL2025.docx
+++ b/EksamensprojektItADL2025.docx
@@ -1,6 +1,6 @@
 
 <file path=word/document.xml><?xml version="1.0" encoding="utf-8"?>
-<w:document xmlns:wpc="http://schemas.microsoft.com/office/word/2010/wordprocessingCanvas" xmlns:cx="http://schemas.microsoft.com/office/drawing/2014/chartex" xmlns:cx1="http://schemas.microsoft.com/office/drawing/2015/9/8/chartex" xmlns:cx2="http://schemas.microsoft.com/office/drawing/2015/10/21/chartex" xmlns:cx3="http://schemas.microsoft.com/office/drawing/2016/5/9/chartex" xmlns:cx4="http://schemas.microsoft.com/office/drawing/2016/5/10/chartex" xmlns:cx5="http://schemas.microsoft.com/office/drawing/2016/5/11/chartex" xmlns:cx6="http://schemas.microsoft.com/office/drawing/2016/5/12/chartex" xmlns:cx7="http://schemas.microsoft.com/office/drawing/2016/5/13/chartex" xmlns:cx8="http://schemas.microsoft.com/office/drawing/2016/5/14/chartex" xmlns:mc="http://schemas.openxmlformats.org/markup-compatibility/2006" xmlns:aink="http://schemas.microsoft.com/office/drawing/2016/ink" xmlns:am3d="http://schemas.microsoft.com/office/drawing/2017/model3d" xmlns:o="urn:schemas-microsoft-com:office:office" xmlns:oel="http://schemas.microsoft.com/office/2019/extlst" xmlns:r="http://schemas.openxmlformats.org/officeDocument/2006/relationships" xmlns:m="http://schemas.openxmlformats.org/officeDocument/2006/math" xmlns:v="urn:schemas-microsoft-com:vml" xmlns:wp14="http://schemas.microsoft.com/office/word/2010/wordprocessingDrawing" xmlns:wp="http://schemas.openxmlformats.org/drawingml/2006/wordprocessingDrawing" xmlns:w10="urn:schemas-microsoft-com:office:word" xmlns:w="http://schemas.openxmlformats.org/wordprocessingml/2006/main" xmlns:w14="http://schemas.microsoft.com/office/word/2010/wordml" xmlns:w15="http://schemas.microsoft.com/office/word/2012/wordml" xmlns:w16cex="http://schemas.microsoft.com/office/word/2018/wordml/cex" xmlns:w16cid="http://schemas.microsoft.com/office/word/2016/wordml/cid" xmlns:w16="http://schemas.microsoft.com/office/word/2018/wordml" xmlns:w16du="http://schemas.microsoft.com/office/word/2023/wordml/word16du" xmlns:w16sdtdh="http://schemas.microsoft.com/office/word/2020/wordml/sdtdatahash" xmlns:w16sdtfl="http://schemas.microsoft.com/office/word/2024/wordml/sdtformatlock" xmlns:w16se="http://schemas.microsoft.com/office/word/2015/wordml/symex" xmlns:wpg="http://schemas.microsoft.com/office/word/2010/wordprocessingGroup" xmlns:wpi="http://schemas.microsoft.com/office/word/2010/wordprocessingInk" xmlns:wne="http://schemas.microsoft.com/office/word/2006/wordml" xmlns:wps="http://schemas.microsoft.com/office/word/2010/wordprocessingShape" mc:Ignorable="w14 w15 w16se w16cid w16 w16cex w16sdtdh w16sdtfl w16du wp14">
+<w:document xmlns:wpc="http://schemas.microsoft.com/office/word/2010/wordprocessingCanvas" xmlns:cx="http://schemas.microsoft.com/office/drawing/2014/chartex" xmlns:cx1="http://schemas.microsoft.com/office/drawing/2015/9/8/chartex" xmlns:cx2="http://schemas.microsoft.com/office/drawing/2015/10/21/chartex" xmlns:cx3="http://schemas.microsoft.com/office/drawing/2016/5/9/chartex" xmlns:cx4="http://schemas.microsoft.com/office/drawing/2016/5/10/chartex" xmlns:cx5="http://schemas.microsoft.com/office/drawing/2016/5/11/chartex" xmlns:cx6="http://schemas.microsoft.com/office/drawing/2016/5/12/chartex" xmlns:cx7="http://schemas.microsoft.com/office/drawing/2016/5/13/chartex" xmlns:cx8="http://schemas.microsoft.com/office/drawing/2016/5/14/chartex" xmlns:mc="http://schemas.openxmlformats.org/markup-compatibility/2006" xmlns:aink="http://schemas.microsoft.com/office/drawing/2016/ink" xmlns:am3d="http://schemas.microsoft.com/office/drawing/2017/model3d" xmlns:o="urn:schemas-microsoft-com:office:office" xmlns:oel="http://schemas.microsoft.com/office/2019/extlst" xmlns:r="http://schemas.openxmlformats.org/officeDocument/2006/relationships" xmlns:m="http://schemas.openxmlformats.org/officeDocument/2006/math" xmlns:v="urn:schemas-microsoft-com:vml" xmlns:wp14="http://schemas.microsoft.com/office/word/2010/wordprocessingDrawing" xmlns:wp="http://schemas.openxmlformats.org/drawingml/2006/wordprocessingDrawing" xmlns:w10="urn:schemas-microsoft-com:office:word" xmlns:w="http://schemas.openxmlformats.org/wordprocessingml/2006/main" xmlns:w14="http://schemas.microsoft.com/office/word/2010/wordml" xmlns:w15="http://schemas.microsoft.com/office/word/2012/wordml" xmlns:w16cex="http://schemas.microsoft.com/office/word/2018/wordml/cex" xmlns:w16cid="http://schemas.microsoft.com/office/word/2016/wordml/cid" xmlns:w16="http://schemas.microsoft.com/office/word/2018/wordml" xmlns:w16du="http://schemas.microsoft.com/office/word/2023/wordml/word16du" xmlns:w16sdtdh="http://schemas.microsoft.com/office/word/2020/wordml/sdtdatahash" xmlns:w16sdtfl="http://schemas.microsoft.com/office/word/2024/wordml/sdtformatlock" xmlns:w16se="http://schemas.microsoft.com/office/word/2015/wordml/symex" xmlns:wpg="http://schemas.microsoft.com/office/word/2010/wordprocessingGroup" xmlns:wpi="http://schemas.microsoft.com/office/word/2010/wordprocessingInk" xmlns:wne="http://schemas.microsoft.com/office/word/2006/wordml" xmlns:wps="http://schemas.microsoft.com/office/word/2010/wordprocessingShape" xmlns:a="http://schemas.openxmlformats.org/drawingml/2006/main" xmlns:pic="http://schemas.openxmlformats.org/drawingml/2006/picture" xmlns:a14="http://schemas.microsoft.com/office/drawing/2010/main" mc:Ignorable="w14 w15 w16se w16cid w16 w16cex w16sdtdh w16sdtfl w16du wp14">
   <w:body>
     <w:p>
       <w:pPr>
@@ -382,33 +382,31 @@
           <w:ilvl w:val="0"/>
           <w:numId w:val="2"/>
         </w:numPr>
-      </w:pPr>
-      <w:r>
-        <w:t>Skriv en applikation, hvor man kan afprøve din model</w:t>
-      </w:r>
-      <w:r>
-        <w:t xml:space="preserve">, så applikationen giver mulighed for at man kan </w:t>
-      </w:r>
-      <w:r>
-        <w:t>indlæse et nyt billede</w:t>
-      </w:r>
-      <w:r>
-        <w:t xml:space="preserve"> og </w:t>
-      </w:r>
-      <w:r>
-        <w:t xml:space="preserve">få vist </w:t>
-      </w:r>
-      <w:r>
-        <w:t>pawpularity score</w:t>
-      </w:r>
-      <w:r>
-        <w:t>n</w:t>
-      </w:r>
-      <w:r>
-        <w:t xml:space="preserve"> for billedet</w:t>
-      </w:r>
-      <w:r>
-        <w:t>.</w:t>
+        <w:rPr/>
+      </w:pPr>
+      <w:r>
+        <w:rPr/>
+        <w:t xml:space="preserve">Skriv en applikation, hvor man kan afprøve din model, så applikationen giver mulighed for at man kan indlæse data (for alle de eksisterende features) vedr. et billede </w:t>
+      </w:r>
+      <w:r>
+        <w:rPr>
+          <w:strike w:val="1"/>
+        </w:rPr>
+        <w:t>et nyt billede</w:t>
+      </w:r>
+      <w:r>
+        <w:rPr/>
+        <w:t xml:space="preserve"> og få vist </w:t>
+      </w:r>
+      <w:proofErr w:type="spellStart"/>
+      <w:r>
+        <w:rPr/>
+        <w:t>pawpularity</w:t>
+      </w:r>
+      <w:proofErr w:type="spellEnd"/>
+      <w:r>
+        <w:rPr/>
+        <w:t xml:space="preserve"> scoren for billedet.</w:t>
       </w:r>
     </w:p>
     <w:p>
@@ -596,16 +594,38 @@
           <w:ilvl w:val="0"/>
           <w:numId w:val="3"/>
         </w:numPr>
-      </w:pPr>
-      <w:r>
+        <w:rPr>
+          <w:strike w:val="1"/>
+        </w:rPr>
+      </w:pPr>
+      <w:r>
+        <w:rPr>
+          <w:strike w:val="1"/>
+        </w:rPr>
         <w:t>Beregn sandsynligheden for at der er et ”</w:t>
       </w:r>
-      <w:r>
+      <w:proofErr w:type="spellStart"/>
+      <w:r>
+        <w:rPr>
+          <w:strike w:val="1"/>
+        </w:rPr>
         <w:t>occlusion</w:t>
       </w:r>
-      <w:r>
-        <w:t>” på billedet med Bayes</w:t>
-      </w:r>
+      <w:proofErr w:type="spellEnd"/>
+      <w:r>
+        <w:rPr>
+          <w:strike w:val="1"/>
+        </w:rPr>
+        <w:t xml:space="preserve">” på billedet med </w:t>
+      </w:r>
+      <w:proofErr w:type="spellStart"/>
+      <w:r>
+        <w:rPr>
+          <w:strike w:val="1"/>
+        </w:rPr>
+        <w:t>Bayes</w:t>
+      </w:r>
+      <w:proofErr w:type="spellEnd"/>
     </w:p>
     <w:p>
       <w:pPr>
@@ -614,34 +634,124 @@
           <w:ilvl w:val="0"/>
           <w:numId w:val="3"/>
         </w:numPr>
-      </w:pPr>
-      <w:r>
-        <w:t>Vis resultaterne i din applikation.</w:t>
-      </w:r>
-    </w:p>
-    <w:p>
-      <w:pPr>
-        <w:pStyle w:val="Overskrift2"/>
-        <w:spacing w:line="259" w:lineRule="auto"/>
-      </w:pPr>
-      <w:r>
-        <w:t>Uge 13:</w:t>
-      </w:r>
-    </w:p>
-    <w:p>
-      <w:pPr>
-        <w:ind w:left="720"/>
-        <w:rPr>
-          <w:b/>
-          <w:bCs/>
-        </w:rPr>
-      </w:pPr>
-      <w:r>
-        <w:rPr>
-          <w:b/>
-          <w:bCs/>
-        </w:rPr>
-        <w:t>Kap 10:</w:t>
+        <w:suppressLineNumbers w:val="0"/>
+        <w:bidi w:val="0"/>
+        <w:spacing w:before="0" w:beforeAutospacing="off" w:after="0" w:afterAutospacing="off" w:line="259" w:lineRule="auto"/>
+        <w:ind w:left="1080" w:right="0" w:hanging="360"/>
+        <w:jc w:val="left"/>
+        <w:rPr>
+          <w:rFonts w:ascii="Courier New" w:hAnsi="Courier New" w:eastAsia="Courier New" w:cs="Courier New"/>
+          <w:color w:val="auto"/>
+          <w:sz w:val="20"/>
+          <w:szCs w:val="20"/>
+          <w:lang w:eastAsia="en-US" w:bidi="ar-SA"/>
+        </w:rPr>
+      </w:pPr>
+      <w:r>
+        <w:rPr/>
+        <w:t xml:space="preserve">Lad os finde ud af om vi kan sige noget om scoren af </w:t>
+      </w:r>
+      <w:proofErr w:type="spellStart"/>
+      <w:r>
+        <w:rPr>
+          <w:rFonts w:ascii="Courier New" w:hAnsi="Courier New" w:eastAsia="Courier New" w:cs="Courier New"/>
+          <w:sz w:val="20"/>
+          <w:szCs w:val="20"/>
+        </w:rPr>
+        <w:t>Pawpularity</w:t>
+      </w:r>
+      <w:proofErr w:type="spellEnd"/>
+      <w:r>
+        <w:rPr>
+          <w:rFonts w:ascii="Courier New" w:hAnsi="Courier New" w:eastAsia="Courier New" w:cs="Courier New"/>
+          <w:sz w:val="20"/>
+          <w:szCs w:val="20"/>
+        </w:rPr>
+        <w:t xml:space="preserve"> </w:t>
+      </w:r>
+      <w:r>
+        <w:rPr/>
+        <w:t xml:space="preserve">givet kendte værdier af </w:t>
+      </w:r>
+      <w:r>
+        <w:rPr>
+          <w:rFonts w:ascii="Courier New" w:hAnsi="Courier New" w:eastAsia="Courier New" w:cs="Courier New"/>
+          <w:color w:val="auto"/>
+          <w:sz w:val="20"/>
+          <w:szCs w:val="20"/>
+          <w:lang w:eastAsia="en-US" w:bidi="ar-SA"/>
+        </w:rPr>
+        <w:t>Eyes</w:t>
+      </w:r>
+      <w:r>
+        <w:rPr/>
+        <w:t xml:space="preserve">, </w:t>
+      </w:r>
+      <w:r>
+        <w:rPr>
+          <w:rFonts w:ascii="Courier New" w:hAnsi="Courier New" w:eastAsia="Courier New" w:cs="Courier New"/>
+          <w:color w:val="auto"/>
+          <w:sz w:val="20"/>
+          <w:szCs w:val="20"/>
+          <w:lang w:eastAsia="en-US" w:bidi="ar-SA"/>
+        </w:rPr>
+        <w:t>Face</w:t>
+      </w:r>
+      <w:r>
+        <w:rPr/>
+        <w:t xml:space="preserve"> og </w:t>
+      </w:r>
+      <w:proofErr w:type="spellStart"/>
+      <w:r>
+        <w:rPr>
+          <w:rFonts w:ascii="Courier New" w:hAnsi="Courier New" w:eastAsia="Courier New" w:cs="Courier New"/>
+          <w:color w:val="auto"/>
+          <w:sz w:val="20"/>
+          <w:szCs w:val="20"/>
+          <w:lang w:eastAsia="en-US" w:bidi="ar-SA"/>
+        </w:rPr>
+        <w:t>Occlusion</w:t>
+      </w:r>
+      <w:proofErr w:type="spellEnd"/>
+      <w:r>
+        <w:rPr/>
+        <w:t xml:space="preserve"> </w:t>
+      </w:r>
+      <w:proofErr w:type="spellStart"/>
+      <w:r>
+        <w:rPr/>
+        <w:t>v.hj</w:t>
+      </w:r>
+      <w:proofErr w:type="spellEnd"/>
+      <w:r>
+        <w:rPr/>
+        <w:t xml:space="preserve">.a. </w:t>
+      </w:r>
+      <w:proofErr w:type="spellStart"/>
+      <w:r>
+        <w:rPr/>
+        <w:t>Bayes</w:t>
+      </w:r>
+      <w:proofErr w:type="spellEnd"/>
+      <w:r>
+        <w:rPr/>
+        <w:t xml:space="preserve"> – dvs. modellen skal være en </w:t>
+      </w:r>
+      <w:proofErr w:type="spellStart"/>
+      <w:r>
+        <w:rPr>
+          <w:rFonts w:ascii="Courier New" w:hAnsi="Courier New" w:eastAsia="Courier New" w:cs="Courier New"/>
+          <w:color w:val="auto"/>
+          <w:sz w:val="20"/>
+          <w:szCs w:val="20"/>
+          <w:lang w:eastAsia="en-US" w:bidi="ar-SA"/>
+        </w:rPr>
+        <w:t>GaussianNB</w:t>
+      </w:r>
+      <w:proofErr w:type="spellEnd"/>
+      <w:r>
+        <w:rPr/>
+        <w:t xml:space="preserve">. </w:t>
       </w:r>
     </w:p>
     <w:p>
@@ -651,9 +761,483 @@
           <w:ilvl w:val="0"/>
           <w:numId w:val="3"/>
         </w:numPr>
-      </w:pPr>
-      <w:r>
-        <w:t>Brug Bagging, Boosting og Stacking</w:t>
+        <w:suppressLineNumbers w:val="0"/>
+        <w:bidi w:val="0"/>
+        <w:spacing w:before="0" w:beforeAutospacing="off" w:after="0" w:afterAutospacing="off" w:line="259" w:lineRule="auto"/>
+        <w:ind w:right="0"/>
+        <w:jc w:val="left"/>
+        <w:rPr>
+          <w:rFonts w:ascii="Courier New" w:hAnsi="Courier New" w:eastAsia="Courier New" w:cs="Courier New"/>
+          <w:color w:val="auto"/>
+          <w:sz w:val="20"/>
+          <w:szCs w:val="20"/>
+          <w:lang w:eastAsia="en-US" w:bidi="ar-SA"/>
+        </w:rPr>
+      </w:pPr>
+      <w:r>
+        <w:rPr/>
+        <w:t xml:space="preserve">Da der er 100 mulige værdier af </w:t>
+      </w:r>
+      <w:proofErr w:type="spellStart"/>
+      <w:r>
+        <w:rPr/>
+        <w:t>Pawpularity</w:t>
+      </w:r>
+      <w:proofErr w:type="spellEnd"/>
+      <w:r>
+        <w:rPr/>
+        <w:t xml:space="preserve"> bliver det ret svært at </w:t>
+      </w:r>
+      <w:proofErr w:type="spellStart"/>
+      <w:r>
+        <w:rPr/>
+        <w:t>rame</w:t>
+      </w:r>
+      <w:proofErr w:type="spellEnd"/>
+      <w:r>
+        <w:rPr/>
+        <w:t xml:space="preserve"> præcist og vi kan derfor ændre værdier til 0 (nul) hvis den oprindelige værdi er mellem 0 og 75 og 1 (en) hvis den oprindelige værdi er mellem 76 og 100. </w:t>
+      </w:r>
+      <w:r>
+        <w:br/>
+      </w:r>
+      <w:r>
+        <w:rPr/>
+        <w:t>Nedenfor vises hvordan det kan gøres:</w:t>
+      </w:r>
+      <w:r>
+        <w:br/>
+      </w:r>
+    </w:p>
+    <w:p>
+      <w:pPr>
+        <w:pStyle w:val="Normal"/>
+        <w:suppressLineNumbers w:val="0"/>
+        <w:bidi w:val="0"/>
+        <w:spacing w:before="0" w:beforeAutospacing="off" w:after="0" w:afterAutospacing="off" w:line="259" w:lineRule="auto"/>
+        <w:ind w:left="1440" w:right="0"/>
+        <w:jc w:val="left"/>
+        <w:rPr>
+          <w:rFonts w:ascii="Courier New" w:hAnsi="Courier New" w:eastAsia="Courier New" w:cs="Courier New"/>
+          <w:color w:val="auto"/>
+          <w:sz w:val="18"/>
+          <w:szCs w:val="18"/>
+          <w:lang w:eastAsia="en-US" w:bidi="ar-SA"/>
+        </w:rPr>
+      </w:pPr>
+      <w:r>
+        <w:rPr>
+          <w:rFonts w:ascii="Courier New" w:hAnsi="Courier New" w:eastAsia="Courier New" w:cs="Courier New"/>
+          <w:color w:val="auto"/>
+          <w:sz w:val="18"/>
+          <w:szCs w:val="18"/>
+          <w:lang w:eastAsia="en-US" w:bidi="ar-SA"/>
+        </w:rPr>
+        <w:t xml:space="preserve">df = </w:t>
+      </w:r>
+      <w:proofErr w:type="spellStart"/>
+      <w:r>
+        <w:rPr>
+          <w:rFonts w:ascii="Courier New" w:hAnsi="Courier New" w:eastAsia="Courier New" w:cs="Courier New"/>
+          <w:color w:val="auto"/>
+          <w:sz w:val="18"/>
+          <w:szCs w:val="18"/>
+          <w:lang w:eastAsia="en-US" w:bidi="ar-SA"/>
+        </w:rPr>
+        <w:t>pd.read_csv</w:t>
+      </w:r>
+      <w:proofErr w:type="spellEnd"/>
+      <w:r>
+        <w:rPr>
+          <w:rFonts w:ascii="Courier New" w:hAnsi="Courier New" w:eastAsia="Courier New" w:cs="Courier New"/>
+          <w:color w:val="auto"/>
+          <w:sz w:val="18"/>
+          <w:szCs w:val="18"/>
+          <w:lang w:eastAsia="en-US" w:bidi="ar-SA"/>
+        </w:rPr>
+        <w:t>('</w:t>
+      </w:r>
+      <w:proofErr w:type="spellStart"/>
+      <w:r>
+        <w:rPr>
+          <w:rFonts w:ascii="Courier New" w:hAnsi="Courier New" w:eastAsia="Courier New" w:cs="Courier New"/>
+          <w:color w:val="auto"/>
+          <w:sz w:val="18"/>
+          <w:szCs w:val="18"/>
+          <w:lang w:eastAsia="en-US" w:bidi="ar-SA"/>
+        </w:rPr>
+        <w:t>train</w:t>
+      </w:r>
+      <w:proofErr w:type="spellEnd"/>
+      <w:r>
+        <w:rPr>
+          <w:rFonts w:ascii="Courier New" w:hAnsi="Courier New" w:eastAsia="Courier New" w:cs="Courier New"/>
+          <w:color w:val="auto"/>
+          <w:sz w:val="18"/>
+          <w:szCs w:val="18"/>
+          <w:lang w:eastAsia="en-US" w:bidi="ar-SA"/>
+        </w:rPr>
+        <w:t>.csv')</w:t>
+      </w:r>
+    </w:p>
+    <w:p>
+      <w:pPr>
+        <w:pStyle w:val="Listeafsnit"/>
+        <w:suppressLineNumbers w:val="0"/>
+        <w:bidi w:val="0"/>
+        <w:spacing w:before="0" w:beforeAutospacing="off" w:after="0" w:afterAutospacing="off" w:line="259" w:lineRule="auto"/>
+        <w:ind w:left="1440" w:right="0"/>
+        <w:jc w:val="left"/>
+        <w:rPr>
+          <w:rFonts w:ascii="Courier New" w:hAnsi="Courier New" w:eastAsia="Courier New" w:cs="Courier New"/>
+          <w:color w:val="auto"/>
+          <w:sz w:val="18"/>
+          <w:szCs w:val="18"/>
+          <w:lang w:eastAsia="en-US" w:bidi="ar-SA"/>
+        </w:rPr>
+      </w:pPr>
+      <w:r>
+        <w:rPr>
+          <w:rFonts w:ascii="Courier New" w:hAnsi="Courier New" w:eastAsia="Courier New" w:cs="Courier New"/>
+          <w:color w:val="auto"/>
+          <w:sz w:val="18"/>
+          <w:szCs w:val="18"/>
+          <w:lang w:eastAsia="en-US" w:bidi="ar-SA"/>
+        </w:rPr>
+        <w:t>df['</w:t>
+      </w:r>
+      <w:proofErr w:type="spellStart"/>
+      <w:r>
+        <w:rPr>
+          <w:rFonts w:ascii="Courier New" w:hAnsi="Courier New" w:eastAsia="Courier New" w:cs="Courier New"/>
+          <w:color w:val="auto"/>
+          <w:sz w:val="18"/>
+          <w:szCs w:val="18"/>
+          <w:lang w:eastAsia="en-US" w:bidi="ar-SA"/>
+        </w:rPr>
+        <w:t>Pawpularity</w:t>
+      </w:r>
+      <w:proofErr w:type="spellEnd"/>
+      <w:r>
+        <w:rPr>
+          <w:rFonts w:ascii="Courier New" w:hAnsi="Courier New" w:eastAsia="Courier New" w:cs="Courier New"/>
+          <w:color w:val="auto"/>
+          <w:sz w:val="18"/>
+          <w:szCs w:val="18"/>
+          <w:lang w:eastAsia="en-US" w:bidi="ar-SA"/>
+        </w:rPr>
+        <w:t xml:space="preserve">'] = </w:t>
+      </w:r>
+      <w:r>
+        <w:br/>
+      </w:r>
+      <w:r>
+        <w:tab/>
+      </w:r>
+      <w:r>
+        <w:rPr>
+          <w:rFonts w:ascii="Courier New" w:hAnsi="Courier New" w:eastAsia="Courier New" w:cs="Courier New"/>
+          <w:color w:val="auto"/>
+          <w:sz w:val="18"/>
+          <w:szCs w:val="18"/>
+          <w:lang w:eastAsia="en-US" w:bidi="ar-SA"/>
+        </w:rPr>
+        <w:t xml:space="preserve">df['Pawpularity'].apply(lambda x: 0 </w:t>
+      </w:r>
+      <w:proofErr w:type="spellStart"/>
+      <w:r>
+        <w:rPr>
+          <w:rFonts w:ascii="Courier New" w:hAnsi="Courier New" w:eastAsia="Courier New" w:cs="Courier New"/>
+          <w:color w:val="auto"/>
+          <w:sz w:val="18"/>
+          <w:szCs w:val="18"/>
+          <w:lang w:eastAsia="en-US" w:bidi="ar-SA"/>
+        </w:rPr>
+        <w:t>if</w:t>
+      </w:r>
+      <w:proofErr w:type="spellEnd"/>
+      <w:r>
+        <w:rPr>
+          <w:rFonts w:ascii="Courier New" w:hAnsi="Courier New" w:eastAsia="Courier New" w:cs="Courier New"/>
+          <w:color w:val="auto"/>
+          <w:sz w:val="18"/>
+          <w:szCs w:val="18"/>
+          <w:lang w:eastAsia="en-US" w:bidi="ar-SA"/>
+        </w:rPr>
+        <w:t xml:space="preserve"> x &gt;= 75 </w:t>
+      </w:r>
+      <w:proofErr w:type="spellStart"/>
+      <w:r>
+        <w:rPr>
+          <w:rFonts w:ascii="Courier New" w:hAnsi="Courier New" w:eastAsia="Courier New" w:cs="Courier New"/>
+          <w:color w:val="auto"/>
+          <w:sz w:val="18"/>
+          <w:szCs w:val="18"/>
+          <w:lang w:eastAsia="en-US" w:bidi="ar-SA"/>
+        </w:rPr>
+        <w:t>else</w:t>
+      </w:r>
+      <w:proofErr w:type="spellEnd"/>
+      <w:r>
+        <w:rPr>
+          <w:rFonts w:ascii="Courier New" w:hAnsi="Courier New" w:eastAsia="Courier New" w:cs="Courier New"/>
+          <w:color w:val="auto"/>
+          <w:sz w:val="18"/>
+          <w:szCs w:val="18"/>
+          <w:lang w:eastAsia="en-US" w:bidi="ar-SA"/>
+        </w:rPr>
+        <w:t xml:space="preserve"> 1)</w:t>
+      </w:r>
+    </w:p>
+    <w:p>
+      <w:pPr>
+        <w:pStyle w:val="Listeafsnit"/>
+        <w:suppressLineNumbers w:val="0"/>
+        <w:bidi w:val="0"/>
+        <w:spacing w:before="0" w:beforeAutospacing="off" w:after="0" w:afterAutospacing="off" w:line="259" w:lineRule="auto"/>
+        <w:ind w:left="1440" w:right="0"/>
+        <w:jc w:val="left"/>
+        <w:rPr>
+          <w:rFonts w:ascii="Courier New" w:hAnsi="Courier New" w:eastAsia="Courier New" w:cs="Courier New"/>
+          <w:color w:val="auto"/>
+          <w:sz w:val="18"/>
+          <w:szCs w:val="18"/>
+          <w:lang w:eastAsia="en-US" w:bidi="ar-SA"/>
+        </w:rPr>
+      </w:pPr>
+      <w:r>
+        <w:rPr>
+          <w:rFonts w:ascii="Courier New" w:hAnsi="Courier New" w:eastAsia="Courier New" w:cs="Courier New"/>
+          <w:color w:val="auto"/>
+          <w:sz w:val="18"/>
+          <w:szCs w:val="18"/>
+          <w:lang w:eastAsia="en-US" w:bidi="ar-SA"/>
+        </w:rPr>
+        <w:t xml:space="preserve">X = </w:t>
+      </w:r>
+      <w:proofErr w:type="gramStart"/>
+      <w:r>
+        <w:rPr>
+          <w:rFonts w:ascii="Courier New" w:hAnsi="Courier New" w:eastAsia="Courier New" w:cs="Courier New"/>
+          <w:color w:val="auto"/>
+          <w:sz w:val="18"/>
+          <w:szCs w:val="18"/>
+          <w:lang w:eastAsia="en-US" w:bidi="ar-SA"/>
+        </w:rPr>
+        <w:t>df[</w:t>
+      </w:r>
+      <w:proofErr w:type="gramEnd"/>
+      <w:r>
+        <w:rPr>
+          <w:rFonts w:ascii="Courier New" w:hAnsi="Courier New" w:eastAsia="Courier New" w:cs="Courier New"/>
+          <w:color w:val="auto"/>
+          <w:sz w:val="18"/>
+          <w:szCs w:val="18"/>
+          <w:lang w:eastAsia="en-US" w:bidi="ar-SA"/>
+        </w:rPr>
+        <w:t>['Eyes', 'Face', '</w:t>
+      </w:r>
+      <w:proofErr w:type="spellStart"/>
+      <w:r>
+        <w:rPr>
+          <w:rFonts w:ascii="Courier New" w:hAnsi="Courier New" w:eastAsia="Courier New" w:cs="Courier New"/>
+          <w:color w:val="auto"/>
+          <w:sz w:val="18"/>
+          <w:szCs w:val="18"/>
+          <w:lang w:eastAsia="en-US" w:bidi="ar-SA"/>
+        </w:rPr>
+        <w:t>Occlusion</w:t>
+      </w:r>
+      <w:proofErr w:type="spellEnd"/>
+      <w:r>
+        <w:rPr>
+          <w:rFonts w:ascii="Courier New" w:hAnsi="Courier New" w:eastAsia="Courier New" w:cs="Courier New"/>
+          <w:color w:val="auto"/>
+          <w:sz w:val="18"/>
+          <w:szCs w:val="18"/>
+          <w:lang w:eastAsia="en-US" w:bidi="ar-SA"/>
+        </w:rPr>
+        <w:t>' ]]  # Features</w:t>
+      </w:r>
+    </w:p>
+    <w:p>
+      <w:pPr>
+        <w:pStyle w:val="Listeafsnit"/>
+        <w:suppressLineNumbers w:val="0"/>
+        <w:bidi w:val="0"/>
+        <w:spacing w:before="0" w:beforeAutospacing="off" w:after="0" w:afterAutospacing="off" w:line="259" w:lineRule="auto"/>
+        <w:ind w:left="1440" w:right="0"/>
+        <w:jc w:val="left"/>
+        <w:rPr>
+          <w:rFonts w:ascii="Courier New" w:hAnsi="Courier New" w:eastAsia="Courier New" w:cs="Courier New"/>
+          <w:color w:val="auto"/>
+          <w:sz w:val="18"/>
+          <w:szCs w:val="18"/>
+          <w:lang w:eastAsia="en-US" w:bidi="ar-SA"/>
+        </w:rPr>
+      </w:pPr>
+      <w:r>
+        <w:rPr>
+          <w:rFonts w:ascii="Courier New" w:hAnsi="Courier New" w:eastAsia="Courier New" w:cs="Courier New"/>
+          <w:color w:val="auto"/>
+          <w:sz w:val="18"/>
+          <w:szCs w:val="18"/>
+          <w:lang w:eastAsia="en-US" w:bidi="ar-SA"/>
+        </w:rPr>
+        <w:t>y = df['</w:t>
+      </w:r>
+      <w:proofErr w:type="spellStart"/>
+      <w:r>
+        <w:rPr>
+          <w:rFonts w:ascii="Courier New" w:hAnsi="Courier New" w:eastAsia="Courier New" w:cs="Courier New"/>
+          <w:color w:val="auto"/>
+          <w:sz w:val="18"/>
+          <w:szCs w:val="18"/>
+          <w:lang w:eastAsia="en-US" w:bidi="ar-SA"/>
+        </w:rPr>
+        <w:t>Pawpularity</w:t>
+      </w:r>
+      <w:proofErr w:type="spellEnd"/>
+      <w:r>
+        <w:rPr>
+          <w:rFonts w:ascii="Courier New" w:hAnsi="Courier New" w:eastAsia="Courier New" w:cs="Courier New"/>
+          <w:color w:val="auto"/>
+          <w:sz w:val="18"/>
+          <w:szCs w:val="18"/>
+          <w:lang w:eastAsia="en-US" w:bidi="ar-SA"/>
+        </w:rPr>
+        <w:t>']  # Målvariabel</w:t>
+      </w:r>
+    </w:p>
+    <w:p>
+      <w:pPr>
+        <w:pStyle w:val="Listeafsnit"/>
+        <w:suppressLineNumbers w:val="0"/>
+        <w:bidi w:val="0"/>
+        <w:spacing w:before="0" w:beforeAutospacing="off" w:after="0" w:afterAutospacing="off" w:line="259" w:lineRule="auto"/>
+        <w:ind w:left="1440" w:right="0"/>
+        <w:jc w:val="left"/>
+        <w:rPr>
+          <w:sz w:val="18"/>
+          <w:szCs w:val="18"/>
+        </w:rPr>
+      </w:pPr>
+      <w:proofErr w:type="spellStart"/>
+      <w:r>
+        <w:rPr>
+          <w:rFonts w:ascii="Courier New" w:hAnsi="Courier New" w:eastAsia="Courier New" w:cs="Courier New"/>
+          <w:color w:val="auto"/>
+          <w:sz w:val="18"/>
+          <w:szCs w:val="18"/>
+          <w:lang w:eastAsia="en-US" w:bidi="ar-SA"/>
+        </w:rPr>
+        <w:t>X_train</w:t>
+      </w:r>
+      <w:proofErr w:type="spellEnd"/>
+      <w:r>
+        <w:rPr>
+          <w:rFonts w:ascii="Courier New" w:hAnsi="Courier New" w:eastAsia="Courier New" w:cs="Courier New"/>
+          <w:color w:val="auto"/>
+          <w:sz w:val="18"/>
+          <w:szCs w:val="18"/>
+          <w:lang w:eastAsia="en-US" w:bidi="ar-SA"/>
+        </w:rPr>
+        <w:t xml:space="preserve">, </w:t>
+      </w:r>
+      <w:proofErr w:type="spellStart"/>
+      <w:r>
+        <w:rPr>
+          <w:rFonts w:ascii="Courier New" w:hAnsi="Courier New" w:eastAsia="Courier New" w:cs="Courier New"/>
+          <w:color w:val="auto"/>
+          <w:sz w:val="18"/>
+          <w:szCs w:val="18"/>
+          <w:lang w:eastAsia="en-US" w:bidi="ar-SA"/>
+        </w:rPr>
+        <w:t>X_test</w:t>
+      </w:r>
+      <w:proofErr w:type="spellEnd"/>
+      <w:r>
+        <w:rPr>
+          <w:rFonts w:ascii="Courier New" w:hAnsi="Courier New" w:eastAsia="Courier New" w:cs="Courier New"/>
+          <w:color w:val="auto"/>
+          <w:sz w:val="18"/>
+          <w:szCs w:val="18"/>
+          <w:lang w:eastAsia="en-US" w:bidi="ar-SA"/>
+        </w:rPr>
+        <w:t xml:space="preserve">, </w:t>
+      </w:r>
+      <w:proofErr w:type="spellStart"/>
+      <w:r>
+        <w:rPr>
+          <w:rFonts w:ascii="Courier New" w:hAnsi="Courier New" w:eastAsia="Courier New" w:cs="Courier New"/>
+          <w:color w:val="auto"/>
+          <w:sz w:val="18"/>
+          <w:szCs w:val="18"/>
+          <w:lang w:eastAsia="en-US" w:bidi="ar-SA"/>
+        </w:rPr>
+        <w:t>y_train</w:t>
+      </w:r>
+      <w:proofErr w:type="spellEnd"/>
+      <w:r>
+        <w:rPr>
+          <w:rFonts w:ascii="Courier New" w:hAnsi="Courier New" w:eastAsia="Courier New" w:cs="Courier New"/>
+          <w:color w:val="auto"/>
+          <w:sz w:val="18"/>
+          <w:szCs w:val="18"/>
+          <w:lang w:eastAsia="en-US" w:bidi="ar-SA"/>
+        </w:rPr>
+        <w:t xml:space="preserve">, </w:t>
+      </w:r>
+      <w:proofErr w:type="spellStart"/>
+      <w:r>
+        <w:rPr>
+          <w:rFonts w:ascii="Courier New" w:hAnsi="Courier New" w:eastAsia="Courier New" w:cs="Courier New"/>
+          <w:color w:val="auto"/>
+          <w:sz w:val="18"/>
+          <w:szCs w:val="18"/>
+          <w:lang w:eastAsia="en-US" w:bidi="ar-SA"/>
+        </w:rPr>
+        <w:t>y_test</w:t>
+      </w:r>
+      <w:proofErr w:type="spellEnd"/>
+      <w:r>
+        <w:rPr>
+          <w:rFonts w:ascii="Courier New" w:hAnsi="Courier New" w:eastAsia="Courier New" w:cs="Courier New"/>
+          <w:color w:val="auto"/>
+          <w:sz w:val="18"/>
+          <w:szCs w:val="18"/>
+          <w:lang w:eastAsia="en-US" w:bidi="ar-SA"/>
+        </w:rPr>
+        <w:t xml:space="preserve"> = </w:t>
+      </w:r>
+      <w:proofErr w:type="spellStart"/>
+      <w:r>
+        <w:rPr>
+          <w:rFonts w:ascii="Courier New" w:hAnsi="Courier New" w:eastAsia="Courier New" w:cs="Courier New"/>
+          <w:color w:val="auto"/>
+          <w:sz w:val="18"/>
+          <w:szCs w:val="18"/>
+          <w:lang w:eastAsia="en-US" w:bidi="ar-SA"/>
+        </w:rPr>
+        <w:t>train_test_split</w:t>
+      </w:r>
+      <w:proofErr w:type="spellEnd"/>
+      <w:r>
+        <w:rPr>
+          <w:rFonts w:ascii="Courier New" w:hAnsi="Courier New" w:eastAsia="Courier New" w:cs="Courier New"/>
+          <w:color w:val="auto"/>
+          <w:sz w:val="18"/>
+          <w:szCs w:val="18"/>
+          <w:lang w:eastAsia="en-US" w:bidi="ar-SA"/>
+        </w:rPr>
+        <w:t>(..</w:t>
+      </w:r>
+      <w:r>
+        <w:rPr>
+          <w:sz w:val="18"/>
+          <w:szCs w:val="18"/>
+        </w:rPr>
+        <w:t>. osv.</w:t>
       </w:r>
     </w:p>
     <w:p>
@@ -663,9 +1247,45 @@
           <w:ilvl w:val="0"/>
           <w:numId w:val="3"/>
         </w:numPr>
-      </w:pPr>
-      <w:r>
-        <w:t>Kombinér Bayes resultat med resultatet fra din supervised algoritme til at afgøre, om der er mennesker og/eller occlusion på billedet, i så fald fjern dem fra visningen.</w:t>
+        <w:suppressLineNumbers w:val="0"/>
+        <w:bidi w:val="0"/>
+        <w:spacing w:before="0" w:beforeAutospacing="off" w:after="0" w:afterAutospacing="off" w:line="259" w:lineRule="auto"/>
+        <w:ind w:left="1080" w:right="0" w:hanging="360"/>
+        <w:jc w:val="left"/>
+        <w:rPr/>
+      </w:pPr>
+      <w:r>
+        <w:rPr/>
+        <w:t xml:space="preserve">Byg og træn modellen. Beregn og udskriv modellens </w:t>
+      </w:r>
+      <w:r>
+        <w:rPr/>
+        <w:t>accuracy.</w:t>
+      </w:r>
+    </w:p>
+    <w:p>
+      <w:pPr>
+        <w:pStyle w:val="Overskrift2"/>
+        <w:spacing w:line="259" w:lineRule="auto"/>
+      </w:pPr>
+      <w:r>
+        <w:t>Uge 13:</w:t>
+      </w:r>
+    </w:p>
+    <w:p>
+      <w:pPr>
+        <w:ind w:left="720"/>
+        <w:rPr>
+          <w:b/>
+          <w:bCs/>
+        </w:rPr>
+      </w:pPr>
+      <w:r>
+        <w:rPr>
+          <w:b/>
+          <w:bCs/>
+        </w:rPr>
+        <w:t>Kap 10:</w:t>
       </w:r>
     </w:p>
     <w:p>
@@ -677,32 +1297,7 @@
         </w:numPr>
       </w:pPr>
       <w:r>
-        <w:t>Vis resultaterne i din applikation</w:t>
-      </w:r>
-    </w:p>
-    <w:p>
-      <w:pPr>
-        <w:pStyle w:val="Overskrift2"/>
-        <w:spacing w:line="259" w:lineRule="auto"/>
-      </w:pPr>
-      <w:r>
-        <w:t>Uge 14:</w:t>
-      </w:r>
-    </w:p>
-    <w:p>
-      <w:pPr>
-        <w:ind w:left="720"/>
-        <w:rPr>
-          <w:b/>
-          <w:bCs/>
-        </w:rPr>
-      </w:pPr>
-      <w:r>
-        <w:rPr>
-          <w:b/>
-          <w:bCs/>
-        </w:rPr>
-        <w:t>Kap 11:</w:t>
+        <w:t>Brug Bagging, Boosting og Stacking</w:t>
       </w:r>
     </w:p>
     <w:p>
@@ -714,7 +1309,7 @@
         </w:numPr>
       </w:pPr>
       <w:r>
-        <w:t>Find mønstre og sammenhænge i data med unsupervised learning</w:t>
+        <w:t>Kombinér Bayes resultat med resultatet fra din supervised algoritme til at afgøre, om der er mennesker og/eller occlusion på billedet, i så fald fjern dem fra visningen.</w:t>
       </w:r>
     </w:p>
     <w:p>
@@ -735,7 +1330,7 @@
         <w:spacing w:line="259" w:lineRule="auto"/>
       </w:pPr>
       <w:r>
-        <w:t>Uge 15+18 (bemærk at ugerne 16-17 er påskeferie!):</w:t>
+        <w:t>Uge 14:</w:t>
       </w:r>
     </w:p>
     <w:p>
@@ -751,7 +1346,7 @@
           <w:b/>
           <w:bCs/>
         </w:rPr>
-        <w:t>Kap 12+13:</w:t>
+        <w:t>Kap 11:</w:t>
       </w:r>
     </w:p>
     <w:p>
@@ -763,7 +1358,7 @@
         </w:numPr>
       </w:pPr>
       <w:r>
-        <w:t>Brug NN til at løse den opgave du tidligere løste med supervised learning</w:t>
+        <w:t>Find mønstre og sammenhænge i data med unsupervised learning</w:t>
       </w:r>
     </w:p>
     <w:p>
@@ -775,7 +1370,7 @@
         </w:numPr>
       </w:pPr>
       <w:r>
-        <w:t>Giv brugeren mulighed for at vælge mellem neuralt netværk og andre supervised learning algoritmer til opgaven.</w:t>
+        <w:t>Vis resultaterne i din applikation</w:t>
       </w:r>
     </w:p>
     <w:p>
@@ -784,7 +1379,7 @@
         <w:spacing w:line="259" w:lineRule="auto"/>
       </w:pPr>
       <w:r>
-        <w:t>Uge 19:</w:t>
+        <w:t>Uge 15+18 (bemærk at ugerne 16-17 er påskeferie!):</w:t>
       </w:r>
     </w:p>
     <w:p>
@@ -800,7 +1395,7 @@
           <w:b/>
           <w:bCs/>
         </w:rPr>
-        <w:t xml:space="preserve">Kap 14: </w:t>
+        <w:t>Kap 12+13:</w:t>
       </w:r>
     </w:p>
     <w:p>
@@ -812,7 +1407,7 @@
         </w:numPr>
       </w:pPr>
       <w:r>
-        <w:t>Brug CNN til at afgøre om billedet indeholder en kat eller en hund</w:t>
+        <w:t>Brug NN til at løse den opgave du tidligere løste med supervised learning</w:t>
       </w:r>
     </w:p>
     <w:p>
@@ -824,7 +1419,32 @@
         </w:numPr>
       </w:pPr>
       <w:r>
-        <w:t>Brug CNN til at beskrive alle de features der er i billedet</w:t>
+        <w:t>Giv brugeren mulighed for at vælge mellem neuralt netværk og andre supervised learning algoritmer til opgaven.</w:t>
+      </w:r>
+    </w:p>
+    <w:p>
+      <w:pPr>
+        <w:pStyle w:val="Overskrift2"/>
+        <w:spacing w:line="259" w:lineRule="auto"/>
+      </w:pPr>
+      <w:r>
+        <w:t>Uge 19:</w:t>
+      </w:r>
+    </w:p>
+    <w:p>
+      <w:pPr>
+        <w:ind w:left="720"/>
+        <w:rPr>
+          <w:b/>
+          <w:bCs/>
+        </w:rPr>
+      </w:pPr>
+      <w:r>
+        <w:rPr>
+          <w:b/>
+          <w:bCs/>
+        </w:rPr>
+        <w:t xml:space="preserve">Kap 14: </w:t>
       </w:r>
     </w:p>
     <w:p>
@@ -836,7 +1456,38 @@
         </w:numPr>
       </w:pPr>
       <w:r>
+        <w:t>Brug CNN til at afgøre om billedet indeholder en kat eller en hund</w:t>
+      </w:r>
+    </w:p>
+    <w:p>
+      <w:pPr>
+        <w:pStyle w:val="Listeafsnit"/>
+        <w:numPr>
+          <w:ilvl w:val="0"/>
+          <w:numId w:val="3"/>
+        </w:numPr>
+      </w:pPr>
+      <w:r>
+        <w:t>Brug CNN til at beskrive alle de features der er i billedet</w:t>
+      </w:r>
+    </w:p>
+    <w:p>
+      <w:pPr>
+        <w:pStyle w:val="Listeafsnit"/>
+        <w:numPr>
+          <w:ilvl w:val="0"/>
+          <w:numId w:val="3"/>
+        </w:numPr>
+        <w:rPr/>
+      </w:pPr>
+      <w:r>
+        <w:rPr/>
         <w:t>Vis resultatet i applikationen</w:t>
+      </w:r>
+    </w:p>
+    <w:p>
+      <w:r>
+        <w:br w:type="page"/>
       </w:r>
     </w:p>
     <w:p>
@@ -970,7 +1621,7 @@
       </w:pPr>
       <w:r>
         <w:rPr>
-          <w:rFonts w:ascii="Aptos" w:eastAsia="Aptos" w:hAnsi="Aptos" w:cs="Aptos"/>
+          <w:rFonts w:ascii="Aptos" w:hAnsi="Aptos" w:eastAsia="Aptos" w:cs="Aptos"/>
           <w:lang w:val="en-US"/>
         </w:rPr>
         <w:t xml:space="preserve"> </w:t>
@@ -985,7 +1636,7 @@
       </w:pPr>
       <w:r>
         <w:rPr>
-          <w:rFonts w:ascii="Aptos" w:eastAsia="Aptos" w:hAnsi="Aptos" w:cs="Aptos"/>
+          <w:rFonts w:ascii="Aptos" w:hAnsi="Aptos" w:eastAsia="Aptos" w:cs="Aptos"/>
           <w:lang w:val="en-US"/>
         </w:rPr>
         <w:t>A picture is worth a thousand words. But did you know a picture can save a thousand lives? Millions of stray animals suffer on the streets or are euthanized in shelters every day around the world. You might expect pets with attractive photos to generate more interest and be adopted faster. But what makes a good picture? With the help of data science, you may be able to accurately determine a pet photo’s appeal and even suggest improvements to give these rescue animals a higher chance of loving homes.</w:t>
@@ -1002,7 +1653,7 @@
         <w:r>
           <w:rPr>
             <w:rStyle w:val="Hyperlink"/>
-            <w:rFonts w:ascii="Aptos" w:eastAsia="Aptos" w:hAnsi="Aptos" w:cs="Aptos"/>
+            <w:rFonts w:ascii="Aptos" w:hAnsi="Aptos" w:eastAsia="Aptos" w:cs="Aptos"/>
             <w:color w:val="467886"/>
             <w:lang w:val="en-US"/>
           </w:rPr>
@@ -1011,7 +1662,7 @@
       </w:hyperlink>
       <w:r>
         <w:rPr>
-          <w:rFonts w:ascii="Aptos" w:eastAsia="Aptos" w:hAnsi="Aptos" w:cs="Aptos"/>
+          <w:rFonts w:ascii="Aptos" w:hAnsi="Aptos" w:eastAsia="Aptos" w:cs="Aptos"/>
           <w:lang w:val="en-US"/>
         </w:rPr>
         <w:t xml:space="preserve"> is Malaysia’s leading animal welfare platform, featuring over 180,000 animals with 54,000 happily adopted. PetFinder collaborates closely with animal lovers, media, corporations, and global organizations to improve animal welfare.</w:t>
@@ -1026,7 +1677,7 @@
       </w:pPr>
       <w:r>
         <w:rPr>
-          <w:rFonts w:ascii="Aptos" w:eastAsia="Aptos" w:hAnsi="Aptos" w:cs="Aptos"/>
+          <w:rFonts w:ascii="Aptos" w:hAnsi="Aptos" w:eastAsia="Aptos" w:cs="Aptos"/>
           <w:lang w:val="en-US"/>
         </w:rPr>
         <w:t xml:space="preserve">Currently, PetFinder.my uses a basic </w:t>
@@ -1035,7 +1686,7 @@
         <w:r>
           <w:rPr>
             <w:rStyle w:val="Hyperlink"/>
-            <w:rFonts w:ascii="Aptos" w:eastAsia="Aptos" w:hAnsi="Aptos" w:cs="Aptos"/>
+            <w:rFonts w:ascii="Aptos" w:hAnsi="Aptos" w:eastAsia="Aptos" w:cs="Aptos"/>
             <w:color w:val="467886"/>
             <w:lang w:val="en-US"/>
           </w:rPr>
@@ -1044,7 +1695,7 @@
       </w:hyperlink>
       <w:r>
         <w:rPr>
-          <w:rFonts w:ascii="Aptos" w:eastAsia="Aptos" w:hAnsi="Aptos" w:cs="Aptos"/>
+          <w:rFonts w:ascii="Aptos" w:hAnsi="Aptos" w:eastAsia="Aptos" w:cs="Aptos"/>
           <w:lang w:val="en-US"/>
         </w:rPr>
         <w:t xml:space="preserve"> to rank pet photos. It analyzes picture composition and other factors compared to the performance of thousands of pet profiles. While this basic tool is helpful, it's still in an experimental stage and the algorithm could be improved.</w:t>
@@ -1059,14 +1710,14 @@
       </w:pPr>
       <w:r>
         <w:rPr>
-          <w:rFonts w:ascii="Aptos" w:eastAsia="Aptos" w:hAnsi="Aptos" w:cs="Aptos"/>
+          <w:rFonts w:ascii="Aptos" w:hAnsi="Aptos" w:eastAsia="Aptos" w:cs="Aptos"/>
           <w:lang w:val="en-US"/>
         </w:rPr>
         <w:t xml:space="preserve">In this competition, you’ll analyze raw images and metadata to predict the “Pawpularity” of pet photos. You'll train and test your model on PetFinder.my's thousands of pet </w:t>
       </w:r>
       <w:r>
         <w:rPr>
-          <w:rFonts w:ascii="Aptos" w:eastAsia="Aptos" w:hAnsi="Aptos" w:cs="Aptos"/>
+          <w:rFonts w:ascii="Aptos" w:hAnsi="Aptos" w:eastAsia="Aptos" w:cs="Aptos"/>
           <w:lang w:val="en-US"/>
         </w:rPr>
         <w:lastRenderedPageBreak/>
@@ -1082,7 +1733,7 @@
       </w:pPr>
       <w:r>
         <w:rPr>
-          <w:rFonts w:ascii="Aptos" w:eastAsia="Aptos" w:hAnsi="Aptos" w:cs="Aptos"/>
+          <w:rFonts w:ascii="Aptos" w:hAnsi="Aptos" w:eastAsia="Aptos" w:cs="Aptos"/>
           <w:lang w:val="en-US"/>
         </w:rPr>
         <w:t>If successful, your solution will be adapted into AI tools that will guide shelters and rescuers around the world to improve the appeal of their pet profiles, automatically enhancing photo quality and recommending composition improvements. As a result, stray dogs and cats can find their "furever" homes much faster. With a little assistance from the Kaggle community, many precious lives could be saved and more happy families created.</w:t>
@@ -1097,7 +1748,7 @@
       </w:pPr>
       <w:r>
         <w:rPr>
-          <w:rFonts w:ascii="Aptos" w:eastAsia="Aptos" w:hAnsi="Aptos" w:cs="Aptos"/>
+          <w:rFonts w:ascii="Aptos" w:hAnsi="Aptos" w:eastAsia="Aptos" w:cs="Aptos"/>
           <w:lang w:val="en-US"/>
         </w:rPr>
         <w:t>Top participants may be invited to collaborate on implementing their solutions and creatively improve global animal welfare with their AI skills.</w:t>
@@ -1112,7 +1763,7 @@
       </w:pPr>
       <w:r>
         <w:rPr>
-          <w:rFonts w:ascii="Aptos" w:eastAsia="Aptos" w:hAnsi="Aptos" w:cs="Aptos"/>
+          <w:rFonts w:ascii="Aptos" w:hAnsi="Aptos" w:eastAsia="Aptos" w:cs="Aptos"/>
           <w:lang w:val="en-US"/>
         </w:rPr>
         <w:t xml:space="preserve"> </w:t>
@@ -1183,7 +1834,7 @@
       </w:pPr>
       <w:r>
         <w:rPr>
-          <w:rFonts w:ascii="Aptos" w:eastAsia="Aptos" w:hAnsi="Aptos" w:cs="Aptos"/>
+          <w:rFonts w:ascii="Aptos" w:hAnsi="Aptos" w:eastAsia="Aptos" w:cs="Aptos"/>
           <w:b/>
           <w:bCs/>
           <w:lang w:val="en-US"/>
@@ -1200,7 +1851,7 @@
       </w:pPr>
       <w:r>
         <w:rPr>
-          <w:rFonts w:ascii="Aptos" w:eastAsia="Aptos" w:hAnsi="Aptos" w:cs="Aptos"/>
+          <w:rFonts w:ascii="Aptos" w:hAnsi="Aptos" w:eastAsia="Aptos" w:cs="Aptos"/>
           <w:lang w:val="en-US"/>
         </w:rPr>
         <w:t>For each Id in the test set, you must predict a probability for the target variable, Pawpularity. The file should contain a header and have the following format:</w:t>
@@ -1216,7 +1867,7 @@
       </w:pPr>
       <w:r>
         <w:rPr>
-          <w:rFonts w:ascii="Courier New" w:eastAsia="Courier New" w:hAnsi="Courier New" w:cs="Courier New"/>
+          <w:rFonts w:ascii="Courier New" w:hAnsi="Courier New" w:eastAsia="Courier New" w:cs="Courier New"/>
           <w:sz w:val="22"/>
           <w:szCs w:val="22"/>
           <w:lang w:val="en-US"/>
@@ -1234,7 +1885,7 @@
       </w:pPr>
       <w:r>
         <w:rPr>
-          <w:rFonts w:ascii="Courier New" w:eastAsia="Courier New" w:hAnsi="Courier New" w:cs="Courier New"/>
+          <w:rFonts w:ascii="Courier New" w:hAnsi="Courier New" w:eastAsia="Courier New" w:cs="Courier New"/>
           <w:sz w:val="22"/>
           <w:szCs w:val="22"/>
           <w:lang w:val="en-US"/>
@@ -1252,7 +1903,7 @@
       </w:pPr>
       <w:r>
         <w:rPr>
-          <w:rFonts w:ascii="Courier New" w:eastAsia="Courier New" w:hAnsi="Courier New" w:cs="Courier New"/>
+          <w:rFonts w:ascii="Courier New" w:hAnsi="Courier New" w:eastAsia="Courier New" w:cs="Courier New"/>
           <w:sz w:val="22"/>
           <w:szCs w:val="22"/>
           <w:lang w:val="en-US"/>
@@ -1270,7 +1921,7 @@
       </w:pPr>
       <w:r>
         <w:rPr>
-          <w:rFonts w:ascii="Courier New" w:eastAsia="Courier New" w:hAnsi="Courier New" w:cs="Courier New"/>
+          <w:rFonts w:ascii="Courier New" w:hAnsi="Courier New" w:eastAsia="Courier New" w:cs="Courier New"/>
           <w:sz w:val="22"/>
           <w:szCs w:val="22"/>
           <w:lang w:val="en-US"/>
@@ -1285,7 +1936,7 @@
       </w:pPr>
       <w:r>
         <w:rPr>
-          <w:rFonts w:ascii="Courier New" w:eastAsia="Courier New" w:hAnsi="Courier New" w:cs="Courier New"/>
+          <w:rFonts w:ascii="Courier New" w:hAnsi="Courier New" w:eastAsia="Courier New" w:cs="Courier New"/>
           <w:sz w:val="22"/>
           <w:szCs w:val="22"/>
         </w:rPr>
@@ -1299,7 +1950,7 @@
       </w:pPr>
       <w:r>
         <w:rPr>
-          <w:rFonts w:ascii="Courier New" w:eastAsia="Courier New" w:hAnsi="Courier New" w:cs="Courier New"/>
+          <w:rFonts w:ascii="Courier New" w:hAnsi="Courier New" w:eastAsia="Courier New" w:cs="Courier New"/>
           <w:sz w:val="22"/>
           <w:szCs w:val="22"/>
         </w:rPr>
@@ -1312,7 +1963,7 @@
       </w:pPr>
       <w:r>
         <w:rPr>
-          <w:rFonts w:ascii="Aptos" w:eastAsia="Aptos" w:hAnsi="Aptos" w:cs="Aptos"/>
+          <w:rFonts w:ascii="Aptos" w:hAnsi="Aptos" w:eastAsia="Aptos" w:cs="Aptos"/>
         </w:rPr>
         <w:t>etc.</w:t>
       </w:r>
@@ -1320,7 +1971,7 @@
     <w:sectPr>
       <w:headerReference w:type="default" r:id="rId15"/>
       <w:footerReference w:type="default" r:id="rId16"/>
-      <w:pgSz w:w="11906" w:h="16838"/>
+      <w:pgSz w:w="11906" w:h="16838" w:orient="portrait"/>
       <w:pgMar w:top="1440" w:right="1440" w:bottom="1440" w:left="1440" w:header="568" w:footer="708" w:gutter="0"/>
       <w:cols w:space="708"/>
       <w:docGrid w:linePitch="360"/>
@@ -1465,7 +2116,7 @@
         <w:ind w:left="720" w:hanging="360"/>
       </w:pPr>
       <w:rPr>
-        <w:rFonts w:ascii="Symbol" w:hAnsi="Symbol" w:hint="default"/>
+        <w:rFonts w:hint="default" w:ascii="Symbol" w:hAnsi="Symbol"/>
       </w:rPr>
     </w:lvl>
     <w:lvl w:ilvl="1" w:tplc="28A6DC02">
@@ -1477,7 +2128,7 @@
         <w:ind w:left="1440" w:hanging="360"/>
       </w:pPr>
       <w:rPr>
-        <w:rFonts w:ascii="Courier New" w:hAnsi="Courier New" w:hint="default"/>
+        <w:rFonts w:hint="default" w:ascii="Courier New" w:hAnsi="Courier New"/>
       </w:rPr>
     </w:lvl>
     <w:lvl w:ilvl="2" w:tplc="BF42D98C">
@@ -1489,7 +2140,7 @@
         <w:ind w:left="2160" w:hanging="360"/>
       </w:pPr>
       <w:rPr>
-        <w:rFonts w:ascii="Wingdings" w:hAnsi="Wingdings" w:hint="default"/>
+        <w:rFonts w:hint="default" w:ascii="Wingdings" w:hAnsi="Wingdings"/>
       </w:rPr>
     </w:lvl>
     <w:lvl w:ilvl="3" w:tplc="72384194">
@@ -1501,7 +2152,7 @@
         <w:ind w:left="2880" w:hanging="360"/>
       </w:pPr>
       <w:rPr>
-        <w:rFonts w:ascii="Symbol" w:hAnsi="Symbol" w:hint="default"/>
+        <w:rFonts w:hint="default" w:ascii="Symbol" w:hAnsi="Symbol"/>
       </w:rPr>
     </w:lvl>
     <w:lvl w:ilvl="4" w:tplc="6076EF16">
@@ -1513,7 +2164,7 @@
         <w:ind w:left="3600" w:hanging="360"/>
       </w:pPr>
       <w:rPr>
-        <w:rFonts w:ascii="Courier New" w:hAnsi="Courier New" w:hint="default"/>
+        <w:rFonts w:hint="default" w:ascii="Courier New" w:hAnsi="Courier New"/>
       </w:rPr>
     </w:lvl>
     <w:lvl w:ilvl="5" w:tplc="A2B4450A">
@@ -1525,7 +2176,7 @@
         <w:ind w:left="4320" w:hanging="360"/>
       </w:pPr>
       <w:rPr>
-        <w:rFonts w:ascii="Wingdings" w:hAnsi="Wingdings" w:hint="default"/>
+        <w:rFonts w:hint="default" w:ascii="Wingdings" w:hAnsi="Wingdings"/>
       </w:rPr>
     </w:lvl>
     <w:lvl w:ilvl="6" w:tplc="F5962666">
@@ -1537,7 +2188,7 @@
         <w:ind w:left="5040" w:hanging="360"/>
       </w:pPr>
       <w:rPr>
-        <w:rFonts w:ascii="Symbol" w:hAnsi="Symbol" w:hint="default"/>
+        <w:rFonts w:hint="default" w:ascii="Symbol" w:hAnsi="Symbol"/>
       </w:rPr>
     </w:lvl>
     <w:lvl w:ilvl="7" w:tplc="656C6014">
@@ -1549,7 +2200,7 @@
         <w:ind w:left="5760" w:hanging="360"/>
       </w:pPr>
       <w:rPr>
-        <w:rFonts w:ascii="Courier New" w:hAnsi="Courier New" w:hint="default"/>
+        <w:rFonts w:hint="default" w:ascii="Courier New" w:hAnsi="Courier New"/>
       </w:rPr>
     </w:lvl>
     <w:lvl w:ilvl="8" w:tplc="4FDC2DE8">
@@ -1561,7 +2212,7 @@
         <w:ind w:left="6480" w:hanging="360"/>
       </w:pPr>
       <w:rPr>
-        <w:rFonts w:ascii="Wingdings" w:hAnsi="Wingdings" w:hint="default"/>
+        <w:rFonts w:hint="default" w:ascii="Wingdings" w:hAnsi="Wingdings"/>
       </w:rPr>
     </w:lvl>
   </w:abstractNum>
@@ -1578,7 +2229,7 @@
         <w:ind w:left="1080" w:hanging="360"/>
       </w:pPr>
       <w:rPr>
-        <w:rFonts w:ascii="Symbol" w:hAnsi="Symbol" w:hint="default"/>
+        <w:rFonts w:hint="default" w:ascii="Symbol" w:hAnsi="Symbol"/>
       </w:rPr>
     </w:lvl>
     <w:lvl w:ilvl="1" w:tplc="7F10F2CA" w:tentative="1">
@@ -1590,7 +2241,7 @@
         <w:ind w:left="1800" w:hanging="360"/>
       </w:pPr>
       <w:rPr>
-        <w:rFonts w:ascii="Courier New" w:hAnsi="Courier New" w:hint="default"/>
+        <w:rFonts w:hint="default" w:ascii="Courier New" w:hAnsi="Courier New"/>
       </w:rPr>
     </w:lvl>
     <w:lvl w:ilvl="2" w:tplc="CB1A2E66" w:tentative="1">
@@ -1602,7 +2253,7 @@
         <w:ind w:left="2520" w:hanging="360"/>
       </w:pPr>
       <w:rPr>
-        <w:rFonts w:ascii="Wingdings" w:hAnsi="Wingdings" w:hint="default"/>
+        <w:rFonts w:hint="default" w:ascii="Wingdings" w:hAnsi="Wingdings"/>
       </w:rPr>
     </w:lvl>
     <w:lvl w:ilvl="3" w:tplc="44F03984" w:tentative="1">
@@ -1614,7 +2265,7 @@
         <w:ind w:left="3240" w:hanging="360"/>
       </w:pPr>
       <w:rPr>
-        <w:rFonts w:ascii="Symbol" w:hAnsi="Symbol" w:hint="default"/>
+        <w:rFonts w:hint="default" w:ascii="Symbol" w:hAnsi="Symbol"/>
       </w:rPr>
     </w:lvl>
     <w:lvl w:ilvl="4" w:tplc="EC04F834" w:tentative="1">
@@ -1626,7 +2277,7 @@
         <w:ind w:left="3960" w:hanging="360"/>
       </w:pPr>
       <w:rPr>
-        <w:rFonts w:ascii="Courier New" w:hAnsi="Courier New" w:hint="default"/>
+        <w:rFonts w:hint="default" w:ascii="Courier New" w:hAnsi="Courier New"/>
       </w:rPr>
     </w:lvl>
     <w:lvl w:ilvl="5" w:tplc="7DA0071E" w:tentative="1">
@@ -1638,7 +2289,7 @@
         <w:ind w:left="4680" w:hanging="360"/>
       </w:pPr>
       <w:rPr>
-        <w:rFonts w:ascii="Wingdings" w:hAnsi="Wingdings" w:hint="default"/>
+        <w:rFonts w:hint="default" w:ascii="Wingdings" w:hAnsi="Wingdings"/>
       </w:rPr>
     </w:lvl>
     <w:lvl w:ilvl="6" w:tplc="6DACF458" w:tentative="1">
@@ -1650,7 +2301,7 @@
         <w:ind w:left="5400" w:hanging="360"/>
       </w:pPr>
       <w:rPr>
-        <w:rFonts w:ascii="Symbol" w:hAnsi="Symbol" w:hint="default"/>
+        <w:rFonts w:hint="default" w:ascii="Symbol" w:hAnsi="Symbol"/>
       </w:rPr>
     </w:lvl>
     <w:lvl w:ilvl="7" w:tplc="785A8700" w:tentative="1">
@@ -1662,7 +2313,7 @@
         <w:ind w:left="6120" w:hanging="360"/>
       </w:pPr>
       <w:rPr>
-        <w:rFonts w:ascii="Courier New" w:hAnsi="Courier New" w:hint="default"/>
+        <w:rFonts w:hint="default" w:ascii="Courier New" w:hAnsi="Courier New"/>
       </w:rPr>
     </w:lvl>
     <w:lvl w:ilvl="8" w:tplc="8C8EC4BE" w:tentative="1">
@@ -1674,7 +2325,7 @@
         <w:ind w:left="6840" w:hanging="360"/>
       </w:pPr>
       <w:rPr>
-        <w:rFonts w:ascii="Wingdings" w:hAnsi="Wingdings" w:hint="default"/>
+        <w:rFonts w:hint="default" w:ascii="Wingdings" w:hAnsi="Wingdings"/>
       </w:rPr>
     </w:lvl>
   </w:abstractNum>
@@ -1691,7 +2342,7 @@
         <w:ind w:left="1080" w:hanging="360"/>
       </w:pPr>
       <w:rPr>
-        <w:rFonts w:ascii="Symbol" w:hAnsi="Symbol" w:hint="default"/>
+        <w:rFonts w:hint="default" w:ascii="Symbol" w:hAnsi="Symbol"/>
       </w:rPr>
     </w:lvl>
     <w:lvl w:ilvl="1" w:tplc="E7764D54">
@@ -1703,7 +2354,7 @@
         <w:ind w:left="1800" w:hanging="360"/>
       </w:pPr>
       <w:rPr>
-        <w:rFonts w:ascii="Courier New" w:hAnsi="Courier New" w:hint="default"/>
+        <w:rFonts w:hint="default" w:ascii="Courier New" w:hAnsi="Courier New"/>
       </w:rPr>
     </w:lvl>
     <w:lvl w:ilvl="2" w:tplc="E878F702" w:tentative="1">
@@ -1715,7 +2366,7 @@
         <w:ind w:left="2520" w:hanging="360"/>
       </w:pPr>
       <w:rPr>
-        <w:rFonts w:ascii="Wingdings" w:hAnsi="Wingdings" w:hint="default"/>
+        <w:rFonts w:hint="default" w:ascii="Wingdings" w:hAnsi="Wingdings"/>
       </w:rPr>
     </w:lvl>
     <w:lvl w:ilvl="3" w:tplc="946A4250" w:tentative="1">
@@ -1727,7 +2378,7 @@
         <w:ind w:left="3240" w:hanging="360"/>
       </w:pPr>
       <w:rPr>
-        <w:rFonts w:ascii="Symbol" w:hAnsi="Symbol" w:hint="default"/>
+        <w:rFonts w:hint="default" w:ascii="Symbol" w:hAnsi="Symbol"/>
       </w:rPr>
     </w:lvl>
     <w:lvl w:ilvl="4" w:tplc="5CAA4512" w:tentative="1">
@@ -1739,7 +2390,7 @@
         <w:ind w:left="3960" w:hanging="360"/>
       </w:pPr>
       <w:rPr>
-        <w:rFonts w:ascii="Courier New" w:hAnsi="Courier New" w:hint="default"/>
+        <w:rFonts w:hint="default" w:ascii="Courier New" w:hAnsi="Courier New"/>
       </w:rPr>
     </w:lvl>
     <w:lvl w:ilvl="5" w:tplc="5A3E5DEC" w:tentative="1">
@@ -1751,7 +2402,7 @@
         <w:ind w:left="4680" w:hanging="360"/>
       </w:pPr>
       <w:rPr>
-        <w:rFonts w:ascii="Wingdings" w:hAnsi="Wingdings" w:hint="default"/>
+        <w:rFonts w:hint="default" w:ascii="Wingdings" w:hAnsi="Wingdings"/>
       </w:rPr>
     </w:lvl>
     <w:lvl w:ilvl="6" w:tplc="AFD27D3A" w:tentative="1">
@@ -1763,7 +2414,7 @@
         <w:ind w:left="5400" w:hanging="360"/>
       </w:pPr>
       <w:rPr>
-        <w:rFonts w:ascii="Symbol" w:hAnsi="Symbol" w:hint="default"/>
+        <w:rFonts w:hint="default" w:ascii="Symbol" w:hAnsi="Symbol"/>
       </w:rPr>
     </w:lvl>
     <w:lvl w:ilvl="7" w:tplc="92E01B72" w:tentative="1">
@@ -1775,7 +2426,7 @@
         <w:ind w:left="6120" w:hanging="360"/>
       </w:pPr>
       <w:rPr>
-        <w:rFonts w:ascii="Courier New" w:hAnsi="Courier New" w:hint="default"/>
+        <w:rFonts w:hint="default" w:ascii="Courier New" w:hAnsi="Courier New"/>
       </w:rPr>
     </w:lvl>
     <w:lvl w:ilvl="8" w:tplc="2FAE7C00" w:tentative="1">
@@ -1787,7 +2438,7 @@
         <w:ind w:left="6840" w:hanging="360"/>
       </w:pPr>
       <w:rPr>
-        <w:rFonts w:ascii="Wingdings" w:hAnsi="Wingdings" w:hint="default"/>
+        <w:rFonts w:hint="default" w:ascii="Wingdings" w:hAnsi="Wingdings"/>
       </w:rPr>
     </w:lvl>
   </w:abstractNum>
@@ -1808,7 +2459,7 @@
   <w:docDefaults>
     <w:rPrDefault>
       <w:rPr>
-        <w:rFonts w:asciiTheme="minorHAnsi" w:eastAsiaTheme="minorHAnsi" w:hAnsiTheme="minorHAnsi" w:cstheme="minorBidi"/>
+        <w:rFonts w:asciiTheme="minorHAnsi" w:hAnsiTheme="minorHAnsi" w:eastAsiaTheme="minorHAnsi" w:cstheme="minorBidi"/>
         <w:kern w:val="2"/>
         <w:sz w:val="24"/>
         <w:szCs w:val="24"/>
@@ -1821,14 +2472,14 @@
   <w:latentStyles w:defLockedState="0" w:defUIPriority="99" w:defSemiHidden="0" w:defUnhideWhenUsed="0" w:defQFormat="0" w:count="376">
     <w:lsdException w:name="Normal" w:uiPriority="0" w:qFormat="1"/>
     <w:lsdException w:name="heading 1" w:uiPriority="9" w:qFormat="1"/>
-    <w:lsdException w:name="heading 2" w:semiHidden="1" w:uiPriority="9" w:unhideWhenUsed="1" w:qFormat="1"/>
-    <w:lsdException w:name="heading 3" w:semiHidden="1" w:uiPriority="9" w:unhideWhenUsed="1" w:qFormat="1"/>
-    <w:lsdException w:name="heading 4" w:semiHidden="1" w:uiPriority="9" w:unhideWhenUsed="1" w:qFormat="1"/>
-    <w:lsdException w:name="heading 5" w:semiHidden="1" w:uiPriority="9" w:unhideWhenUsed="1" w:qFormat="1"/>
-    <w:lsdException w:name="heading 6" w:semiHidden="1" w:uiPriority="9" w:unhideWhenUsed="1" w:qFormat="1"/>
-    <w:lsdException w:name="heading 7" w:semiHidden="1" w:uiPriority="9" w:unhideWhenUsed="1" w:qFormat="1"/>
-    <w:lsdException w:name="heading 8" w:semiHidden="1" w:uiPriority="9" w:unhideWhenUsed="1" w:qFormat="1"/>
-    <w:lsdException w:name="heading 9" w:semiHidden="1" w:uiPriority="9" w:unhideWhenUsed="1" w:qFormat="1"/>
+    <w:lsdException w:name="heading 2" w:uiPriority="9" w:semiHidden="1" w:unhideWhenUsed="1" w:qFormat="1"/>
+    <w:lsdException w:name="heading 3" w:uiPriority="9" w:semiHidden="1" w:unhideWhenUsed="1" w:qFormat="1"/>
+    <w:lsdException w:name="heading 4" w:uiPriority="9" w:semiHidden="1" w:unhideWhenUsed="1" w:qFormat="1"/>
+    <w:lsdException w:name="heading 5" w:uiPriority="9" w:semiHidden="1" w:unhideWhenUsed="1" w:qFormat="1"/>
+    <w:lsdException w:name="heading 6" w:uiPriority="9" w:semiHidden="1" w:unhideWhenUsed="1" w:qFormat="1"/>
+    <w:lsdException w:name="heading 7" w:uiPriority="9" w:semiHidden="1" w:unhideWhenUsed="1" w:qFormat="1"/>
+    <w:lsdException w:name="heading 8" w:uiPriority="9" w:semiHidden="1" w:unhideWhenUsed="1" w:qFormat="1"/>
+    <w:lsdException w:name="heading 9" w:uiPriority="9" w:semiHidden="1" w:unhideWhenUsed="1" w:qFormat="1"/>
     <w:lsdException w:name="index 1" w:semiHidden="1" w:unhideWhenUsed="1"/>
     <w:lsdException w:name="index 2" w:semiHidden="1" w:unhideWhenUsed="1"/>
     <w:lsdException w:name="index 3" w:semiHidden="1" w:unhideWhenUsed="1"/>
@@ -1838,22 +2489,22 @@
     <w:lsdException w:name="index 7" w:semiHidden="1" w:unhideWhenUsed="1"/>
     <w:lsdException w:name="index 8" w:semiHidden="1" w:unhideWhenUsed="1"/>
     <w:lsdException w:name="index 9" w:semiHidden="1" w:unhideWhenUsed="1"/>
-    <w:lsdException w:name="toc 1" w:semiHidden="1" w:uiPriority="39" w:unhideWhenUsed="1"/>
-    <w:lsdException w:name="toc 2" w:semiHidden="1" w:uiPriority="39" w:unhideWhenUsed="1"/>
-    <w:lsdException w:name="toc 3" w:semiHidden="1" w:uiPriority="39" w:unhideWhenUsed="1"/>
-    <w:lsdException w:name="toc 4" w:semiHidden="1" w:uiPriority="39" w:unhideWhenUsed="1"/>
-    <w:lsdException w:name="toc 5" w:semiHidden="1" w:uiPriority="39" w:unhideWhenUsed="1"/>
-    <w:lsdException w:name="toc 6" w:semiHidden="1" w:uiPriority="39" w:unhideWhenUsed="1"/>
-    <w:lsdException w:name="toc 7" w:semiHidden="1" w:uiPriority="39" w:unhideWhenUsed="1"/>
-    <w:lsdException w:name="toc 8" w:semiHidden="1" w:uiPriority="39" w:unhideWhenUsed="1"/>
-    <w:lsdException w:name="toc 9" w:semiHidden="1" w:uiPriority="39" w:unhideWhenUsed="1"/>
+    <w:lsdException w:name="toc 1" w:uiPriority="39" w:semiHidden="1" w:unhideWhenUsed="1"/>
+    <w:lsdException w:name="toc 2" w:uiPriority="39" w:semiHidden="1" w:unhideWhenUsed="1"/>
+    <w:lsdException w:name="toc 3" w:uiPriority="39" w:semiHidden="1" w:unhideWhenUsed="1"/>
+    <w:lsdException w:name="toc 4" w:uiPriority="39" w:semiHidden="1" w:unhideWhenUsed="1"/>
+    <w:lsdException w:name="toc 5" w:uiPriority="39" w:semiHidden="1" w:unhideWhenUsed="1"/>
+    <w:lsdException w:name="toc 6" w:uiPriority="39" w:semiHidden="1" w:unhideWhenUsed="1"/>
+    <w:lsdException w:name="toc 7" w:uiPriority="39" w:semiHidden="1" w:unhideWhenUsed="1"/>
+    <w:lsdException w:name="toc 8" w:uiPriority="39" w:semiHidden="1" w:unhideWhenUsed="1"/>
+    <w:lsdException w:name="toc 9" w:uiPriority="39" w:semiHidden="1" w:unhideWhenUsed="1"/>
     <w:lsdException w:name="Normal Indent" w:semiHidden="1" w:unhideWhenUsed="1"/>
     <w:lsdException w:name="footnote text" w:semiHidden="1" w:unhideWhenUsed="1"/>
     <w:lsdException w:name="annotation text" w:semiHidden="1" w:unhideWhenUsed="1"/>
     <w:lsdException w:name="header" w:semiHidden="1" w:unhideWhenUsed="1"/>
     <w:lsdException w:name="footer" w:semiHidden="1" w:unhideWhenUsed="1"/>
     <w:lsdException w:name="index heading" w:semiHidden="1" w:unhideWhenUsed="1"/>
-    <w:lsdException w:name="caption" w:semiHidden="1" w:uiPriority="35" w:unhideWhenUsed="1" w:qFormat="1"/>
+    <w:lsdException w:name="caption" w:uiPriority="35" w:semiHidden="1" w:unhideWhenUsed="1" w:qFormat="1"/>
     <w:lsdException w:name="table of figures" w:semiHidden="1" w:unhideWhenUsed="1"/>
     <w:lsdException w:name="envelope address" w:semiHidden="1" w:unhideWhenUsed="1"/>
     <w:lsdException w:name="envelope return" w:semiHidden="1" w:unhideWhenUsed="1"/>
@@ -1884,7 +2535,7 @@
     <w:lsdException w:name="Title" w:uiPriority="10" w:qFormat="1"/>
     <w:lsdException w:name="Closing" w:semiHidden="1" w:unhideWhenUsed="1"/>
     <w:lsdException w:name="Signature" w:semiHidden="1" w:unhideWhenUsed="1"/>
-    <w:lsdException w:name="Default Paragraph Font" w:semiHidden="1" w:uiPriority="1" w:unhideWhenUsed="1"/>
+    <w:lsdException w:name="Default Paragraph Font" w:uiPriority="1" w:semiHidden="1" w:unhideWhenUsed="1"/>
     <w:lsdException w:name="Body Text" w:semiHidden="1" w:unhideWhenUsed="1"/>
     <w:lsdException w:name="Body Text Indent" w:semiHidden="1" w:unhideWhenUsed="1"/>
     <w:lsdException w:name="List Continue" w:semiHidden="1" w:unhideWhenUsed="1"/>
@@ -2084,8 +2735,8 @@
     <w:lsdException w:name="Subtle Reference" w:uiPriority="31" w:qFormat="1"/>
     <w:lsdException w:name="Intense Reference" w:uiPriority="32" w:qFormat="1"/>
     <w:lsdException w:name="Book Title" w:uiPriority="33" w:qFormat="1"/>
-    <w:lsdException w:name="Bibliography" w:semiHidden="1" w:uiPriority="37" w:unhideWhenUsed="1"/>
-    <w:lsdException w:name="TOC Heading" w:semiHidden="1" w:uiPriority="39" w:unhideWhenUsed="1" w:qFormat="1"/>
+    <w:lsdException w:name="Bibliography" w:uiPriority="37" w:semiHidden="1" w:unhideWhenUsed="1"/>
+    <w:lsdException w:name="TOC Heading" w:uiPriority="39" w:semiHidden="1" w:unhideWhenUsed="1" w:qFormat="1"/>
     <w:lsdException w:name="Plain Table 1" w:uiPriority="41"/>
     <w:lsdException w:name="Plain Table 2" w:uiPriority="42"/>
     <w:lsdException w:name="Plain Table 3" w:uiPriority="43"/>
@@ -2196,7 +2847,7 @@
     <w:lsdException w:name="Unresolved Mention" w:semiHidden="1" w:unhideWhenUsed="1"/>
     <w:lsdException w:name="Smart Link" w:semiHidden="1" w:unhideWhenUsed="1"/>
   </w:latentStyles>
-  <w:style w:type="paragraph" w:default="1" w:styleId="Normal">
+  <w:style w:type="paragraph" w:styleId="Normal" w:default="1">
     <w:name w:val="Normal"/>
     <w:qFormat/>
   </w:style>
@@ -2215,7 +2866,7 @@
       <w:outlineLvl w:val="0"/>
     </w:pPr>
     <w:rPr>
-      <w:rFonts w:asciiTheme="majorHAnsi" w:eastAsiaTheme="majorEastAsia" w:hAnsiTheme="majorHAnsi" w:cstheme="majorBidi"/>
+      <w:rFonts w:asciiTheme="majorHAnsi" w:hAnsiTheme="majorHAnsi" w:eastAsiaTheme="majorEastAsia" w:cstheme="majorBidi"/>
       <w:color w:val="2F5496" w:themeColor="accent1" w:themeShade="BF"/>
       <w:sz w:val="32"/>
       <w:szCs w:val="32"/>
@@ -2236,19 +2887,19 @@
       <w:outlineLvl w:val="1"/>
     </w:pPr>
     <w:rPr>
-      <w:rFonts w:asciiTheme="majorHAnsi" w:eastAsiaTheme="majorEastAsia" w:hAnsiTheme="majorHAnsi" w:cstheme="majorBidi"/>
+      <w:rFonts w:asciiTheme="majorHAnsi" w:hAnsiTheme="majorHAnsi" w:eastAsiaTheme="majorEastAsia" w:cstheme="majorBidi"/>
       <w:color w:val="2F5496" w:themeColor="accent1" w:themeShade="BF"/>
       <w:sz w:val="26"/>
       <w:szCs w:val="26"/>
     </w:rPr>
   </w:style>
-  <w:style w:type="character" w:default="1" w:styleId="Standardskrifttypeiafsnit">
+  <w:style w:type="character" w:styleId="Standardskrifttypeiafsnit" w:default="1">
     <w:name w:val="Default Paragraph Font"/>
     <w:uiPriority w:val="1"/>
     <w:semiHidden/>
     <w:unhideWhenUsed/>
   </w:style>
-  <w:style w:type="table" w:default="1" w:styleId="Tabel-Normal">
+  <w:style w:type="table" w:styleId="Tabel-Normal" w:default="1">
     <w:name w:val="Normal Table"/>
     <w:uiPriority w:val="99"/>
     <w:semiHidden/>
@@ -2263,7 +2914,7 @@
       </w:tblCellMar>
     </w:tblPr>
   </w:style>
-  <w:style w:type="numbering" w:default="1" w:styleId="Ingenoversigt">
+  <w:style w:type="numbering" w:styleId="Ingenoversigt" w:default="1">
     <w:name w:val="No List"/>
     <w:uiPriority w:val="99"/>
     <w:semiHidden/>
@@ -2280,14 +2931,14 @@
       <w:contextualSpacing/>
     </w:pPr>
   </w:style>
-  <w:style w:type="character" w:customStyle="1" w:styleId="Overskrift1Tegn">
+  <w:style w:type="character" w:styleId="Overskrift1Tegn" w:customStyle="1">
     <w:name w:val="Overskrift 1 Tegn"/>
     <w:basedOn w:val="Standardskrifttypeiafsnit"/>
     <w:link w:val="Overskrift1"/>
     <w:uiPriority w:val="9"/>
     <w:rsid w:val="008D6D4C"/>
     <w:rPr>
-      <w:rFonts w:asciiTheme="majorHAnsi" w:eastAsiaTheme="majorEastAsia" w:hAnsiTheme="majorHAnsi" w:cstheme="majorBidi"/>
+      <w:rFonts w:asciiTheme="majorHAnsi" w:hAnsiTheme="majorHAnsi" w:eastAsiaTheme="majorEastAsia" w:cstheme="majorBidi"/>
       <w:color w:val="2F5496" w:themeColor="accent1" w:themeShade="BF"/>
       <w:sz w:val="32"/>
       <w:szCs w:val="32"/>
@@ -2300,16 +2951,16 @@
     <w:rsid w:val="00FB4123"/>
     <w:tblPr>
       <w:tblBorders>
-        <w:top w:val="single" w:sz="4" w:space="0" w:color="000000" w:themeColor="text1"/>
-        <w:left w:val="single" w:sz="4" w:space="0" w:color="000000" w:themeColor="text1"/>
-        <w:bottom w:val="single" w:sz="4" w:space="0" w:color="000000" w:themeColor="text1"/>
-        <w:right w:val="single" w:sz="4" w:space="0" w:color="000000" w:themeColor="text1"/>
-        <w:insideH w:val="single" w:sz="4" w:space="0" w:color="000000" w:themeColor="text1"/>
-        <w:insideV w:val="single" w:sz="4" w:space="0" w:color="000000" w:themeColor="text1"/>
+        <w:top w:val="single" w:color="000000" w:themeColor="text1" w:sz="4" w:space="0"/>
+        <w:left w:val="single" w:color="000000" w:themeColor="text1" w:sz="4" w:space="0"/>
+        <w:bottom w:val="single" w:color="000000" w:themeColor="text1" w:sz="4" w:space="0"/>
+        <w:right w:val="single" w:color="000000" w:themeColor="text1" w:sz="4" w:space="0"/>
+        <w:insideH w:val="single" w:color="000000" w:themeColor="text1" w:sz="4" w:space="0"/>
+        <w:insideV w:val="single" w:color="000000" w:themeColor="text1" w:sz="4" w:space="0"/>
       </w:tblBorders>
     </w:tblPr>
   </w:style>
-  <w:style w:type="character" w:customStyle="1" w:styleId="SidehovedTegn">
+  <w:style w:type="character" w:styleId="SidehovedTegn" w:customStyle="1">
     <w:name w:val="Sidehoved Tegn"/>
     <w:basedOn w:val="Standardskrifttypeiafsnit"/>
     <w:link w:val="Sidehoved"/>
@@ -2328,7 +2979,7 @@
       </w:tabs>
     </w:pPr>
   </w:style>
-  <w:style w:type="character" w:customStyle="1" w:styleId="SidefodTegn">
+  <w:style w:type="character" w:styleId="SidefodTegn" w:customStyle="1">
     <w:name w:val="Sidefod Tegn"/>
     <w:basedOn w:val="Standardskrifttypeiafsnit"/>
     <w:link w:val="Sidefod"/>
@@ -2347,13 +2998,13 @@
       </w:tabs>
     </w:pPr>
   </w:style>
-  <w:style w:type="character" w:customStyle="1" w:styleId="Overskrift2Tegn">
+  <w:style w:type="character" w:styleId="Overskrift2Tegn" w:customStyle="1">
     <w:name w:val="Overskrift 2 Tegn"/>
     <w:basedOn w:val="Standardskrifttypeiafsnit"/>
     <w:link w:val="Overskrift2"/>
     <w:uiPriority w:val="9"/>
     <w:rPr>
-      <w:rFonts w:asciiTheme="majorHAnsi" w:eastAsiaTheme="majorEastAsia" w:hAnsiTheme="majorHAnsi" w:cstheme="majorBidi"/>
+      <w:rFonts w:asciiTheme="majorHAnsi" w:hAnsiTheme="majorHAnsi" w:eastAsiaTheme="majorEastAsia" w:cstheme="majorBidi"/>
       <w:color w:val="2F5496" w:themeColor="accent1" w:themeShade="BF"/>
       <w:sz w:val="26"/>
       <w:szCs w:val="26"/>

</xml_diff>